<commit_message>
num5: screens in pdf
</commit_message>
<xml_diff>
--- a/zad5/Zad5.docx
+++ b/zad5/Zad5.docx
@@ -162,6 +162,7 @@
       <w:r>
         <w:rPr>
           <w:rStyle w:val="IntenseEmphasis"/>
+          <w:lang w:val="pl-PL"/>
         </w:rPr>
         <w:t>numpy</w:t>
       </w:r>
@@ -174,6 +175,7 @@
       <w:r>
         <w:rPr>
           <w:rStyle w:val="IntenseEmphasis"/>
+          <w:lang w:val="pl-PL"/>
         </w:rPr>
         <w:t>matplotlib</w:t>
       </w:r>
@@ -194,32 +196,54 @@
         <w:rPr>
           <w:lang w:val="pl-PL"/>
         </w:rPr>
-        <w:t xml:space="preserve">Do obliczenia wyniku wykorzystuje metody iteracyjne </w:t>
-      </w:r>
-      <w:r>
-        <w:rPr>
-          <w:lang w:val="pl-PL"/>
-        </w:rPr>
-        <w:t>Jacobiego i Gaussa-Seidela</w:t>
-      </w:r>
-      <w:r>
-        <w:rPr>
-          <w:lang w:val="pl-PL"/>
-        </w:rPr>
-        <w:t xml:space="preserve"> w postaci następujących wzorów:</w:t>
-      </w:r>
-    </w:p>
-    <w:p>
-      <w:pPr>
-        <w:rPr>
-          <w:lang w:val="pl-PL"/>
-        </w:rPr>
-      </w:pPr>
-      <w:r>
-        <w:rPr>
-          <w:lang w:val="pl-PL"/>
-        </w:rPr>
-        <w:t>[wzory]</w:t>
+        <w:t>Do obliczenia wyniku wykorzystuje metody iteracyjne Jacobiego i Gaussa-Seidela w postaci następujących wzorów:</w:t>
+      </w:r>
+    </w:p>
+    <w:p>
+      <w:pPr>
+        <w:rPr>
+          <w:lang w:val="pl-PL"/>
+        </w:rPr>
+      </w:pPr>
+      <w:r>
+        <w:rPr>
+          <w:noProof/>
+        </w:rPr>
+        <w:drawing>
+          <wp:inline distT="0" distB="0" distL="0" distR="0" wp14:anchorId="10CCFF26" wp14:editId="3B837F7B">
+            <wp:extent cx="5731510" cy="3041650"/>
+            <wp:effectExtent l="0" t="0" r="2540" b="6350"/>
+            <wp:docPr id="2" name="Picture 2"/>
+            <wp:cNvGraphicFramePr>
+              <a:graphicFrameLocks xmlns:a="http://schemas.openxmlformats.org/drawingml/2006/main" noChangeAspect="1"/>
+            </wp:cNvGraphicFramePr>
+            <a:graphic xmlns:a="http://schemas.openxmlformats.org/drawingml/2006/main">
+              <a:graphicData uri="http://schemas.openxmlformats.org/drawingml/2006/picture">
+                <pic:pic xmlns:pic="http://schemas.openxmlformats.org/drawingml/2006/picture">
+                  <pic:nvPicPr>
+                    <pic:cNvPr id="1" name=""/>
+                    <pic:cNvPicPr/>
+                  </pic:nvPicPr>
+                  <pic:blipFill>
+                    <a:blip r:embed="rId8"/>
+                    <a:stretch>
+                      <a:fillRect/>
+                    </a:stretch>
+                  </pic:blipFill>
+                  <pic:spPr>
+                    <a:xfrm>
+                      <a:off x="0" y="0"/>
+                      <a:ext cx="5731510" cy="3041650"/>
+                    </a:xfrm>
+                    <a:prstGeom prst="rect">
+                      <a:avLst/>
+                    </a:prstGeom>
+                  </pic:spPr>
+                </pic:pic>
+              </a:graphicData>
+            </a:graphic>
+          </wp:inline>
+        </w:drawing>
       </w:r>
     </w:p>
     <w:p>
@@ -293,7 +317,14 @@
         <w:rPr>
           <w:lang w:val="pl-PL"/>
         </w:rPr>
-        <w:t>Przy obliczaniu wyniku, program wykorzystuje wstęgową strukturę macierzy A, której nawet nie musi trzymać w pamięci, jako że jest wartość w dowolnym punkcie można bez problemu zwrócić z funkcji. Także we wzorach iteracyjnych, zamiast pełnych sum po wszystkich elementach nad/pod diagonalą, program wykonuje tylko te operacje, dla których wie, że elementy macierzy A będą niezerowe.</w:t>
+        <w:t xml:space="preserve">Przy obliczaniu wyniku, program wykorzystuje wstęgową strukturę macierzy A, której nawet nie musi trzymać w pamięci, jako że jest wartość w dowolnym punkcie można bez problemu zwrócić z funkcji. </w:t>
+      </w:r>
+      <w:r>
+        <w:rPr>
+          <w:lang w:val="pl-PL"/>
+        </w:rPr>
+        <w:lastRenderedPageBreak/>
+        <w:t>Także we wzorach iteracyjnych, zamiast pełnych sum po wszystkich elementach nad/pod diagonalą, program wykonuje tylko te operacje, dla których wie, że elementy macierzy A będą niezerowe.</w:t>
       </w:r>
     </w:p>
     <w:p>
@@ -334,18 +365,45 @@
           <w:lang w:val="pl-PL"/>
         </w:rPr>
       </w:pPr>
-    </w:p>
-    <w:p>
-      <w:pPr>
-        <w:rPr>
-          <w:lang w:val="pl-PL"/>
-        </w:rPr>
-      </w:pPr>
-      <w:r>
-        <w:rPr>
-          <w:lang w:val="pl-PL"/>
-        </w:rPr>
-        <w:t>[wykresy here]</w:t>
+      <w:r>
+        <w:rPr>
+          <w:noProof/>
+        </w:rPr>
+        <w:drawing>
+          <wp:inline distT="0" distB="0" distL="0" distR="0" wp14:anchorId="4B6DD784" wp14:editId="1A9993F7">
+            <wp:extent cx="5731510" cy="3657600"/>
+            <wp:effectExtent l="0" t="0" r="2540" b="0"/>
+            <wp:docPr id="3" name="Picture 3"/>
+            <wp:cNvGraphicFramePr>
+              <a:graphicFrameLocks xmlns:a="http://schemas.openxmlformats.org/drawingml/2006/main" noChangeAspect="1"/>
+            </wp:cNvGraphicFramePr>
+            <a:graphic xmlns:a="http://schemas.openxmlformats.org/drawingml/2006/main">
+              <a:graphicData uri="http://schemas.openxmlformats.org/drawingml/2006/picture">
+                <pic:pic xmlns:pic="http://schemas.openxmlformats.org/drawingml/2006/picture">
+                  <pic:nvPicPr>
+                    <pic:cNvPr id="1" name=""/>
+                    <pic:cNvPicPr/>
+                  </pic:nvPicPr>
+                  <pic:blipFill>
+                    <a:blip r:embed="rId9"/>
+                    <a:stretch>
+                      <a:fillRect/>
+                    </a:stretch>
+                  </pic:blipFill>
+                  <pic:spPr>
+                    <a:xfrm>
+                      <a:off x="0" y="0"/>
+                      <a:ext cx="5731510" cy="3657600"/>
+                    </a:xfrm>
+                    <a:prstGeom prst="rect">
+                      <a:avLst/>
+                    </a:prstGeom>
+                  </pic:spPr>
+                </pic:pic>
+              </a:graphicData>
+            </a:graphic>
+          </wp:inline>
+        </w:drawing>
       </w:r>
     </w:p>
     <w:p>
@@ -359,7 +417,6 @@
         <w:rPr>
           <w:lang w:val="pl-PL"/>
         </w:rPr>
-        <w:lastRenderedPageBreak/>
         <w:t>Dyskusja wyników</w:t>
       </w:r>
     </w:p>
@@ -469,26 +526,70 @@
           <w:rFonts w:eastAsiaTheme="minorEastAsia"/>
           <w:lang w:val="pl-PL"/>
         </w:rPr>
-        <w:t>. Jak widać, wynik zgadza się z wynikiem otrzymanym metodą iteracyjną</w:t>
+        <w:t>.</w:t>
       </w:r>
     </w:p>
     <w:p>
       <w:pPr>
         <w:rPr>
           <w:rFonts w:eastAsiaTheme="minorEastAsia"/>
-        </w:rPr>
-      </w:pPr>
-      <w:r>
+          <w:lang w:val="pl-PL"/>
+        </w:rPr>
+      </w:pPr>
+      <w:r>
+        <w:rPr>
+          <w:noProof/>
+        </w:rPr>
+        <w:drawing>
+          <wp:inline distT="0" distB="0" distL="0" distR="0" wp14:anchorId="25BA0D08" wp14:editId="4FCCE645">
+            <wp:extent cx="6158769" cy="1876425"/>
+            <wp:effectExtent l="0" t="0" r="0" b="0"/>
+            <wp:docPr id="4" name="Picture 4"/>
+            <wp:cNvGraphicFramePr>
+              <a:graphicFrameLocks xmlns:a="http://schemas.openxmlformats.org/drawingml/2006/main" noChangeAspect="1"/>
+            </wp:cNvGraphicFramePr>
+            <a:graphic xmlns:a="http://schemas.openxmlformats.org/drawingml/2006/main">
+              <a:graphicData uri="http://schemas.openxmlformats.org/drawingml/2006/picture">
+                <pic:pic xmlns:pic="http://schemas.openxmlformats.org/drawingml/2006/picture">
+                  <pic:nvPicPr>
+                    <pic:cNvPr id="1" name=""/>
+                    <pic:cNvPicPr/>
+                  </pic:nvPicPr>
+                  <pic:blipFill>
+                    <a:blip r:embed="rId10"/>
+                    <a:stretch>
+                      <a:fillRect/>
+                    </a:stretch>
+                  </pic:blipFill>
+                  <pic:spPr>
+                    <a:xfrm>
+                      <a:off x="0" y="0"/>
+                      <a:ext cx="6168680" cy="1879445"/>
+                    </a:xfrm>
+                    <a:prstGeom prst="rect">
+                      <a:avLst/>
+                    </a:prstGeom>
+                  </pic:spPr>
+                </pic:pic>
+              </a:graphicData>
+            </a:graphic>
+          </wp:inline>
+        </w:drawing>
+      </w:r>
+    </w:p>
+    <w:p>
+      <w:pPr>
         <w:rPr>
           <w:rFonts w:eastAsiaTheme="minorEastAsia"/>
-        </w:rPr>
-        <w:t>[screen side by side z k</w:t>
-      </w:r>
+          <w:lang w:val="pl-PL"/>
+        </w:rPr>
+      </w:pPr>
       <w:r>
         <w:rPr>
           <w:rFonts w:eastAsiaTheme="minorEastAsia"/>
-        </w:rPr>
-        <w:t>onsoli]</w:t>
+          <w:lang w:val="pl-PL"/>
+        </w:rPr>
+        <w:t>Jak widać, wynik zgadza się z wynikiem otrzymanym metodą iteracyjną</w:t>
       </w:r>
     </w:p>
     <w:p>
@@ -503,19 +604,48 @@
           <w:rFonts w:eastAsiaTheme="minorEastAsia"/>
           <w:lang w:val="pl-PL"/>
         </w:rPr>
-        <w:t>Na wykresach widać, że niezależnie od wybranego wektora startowego, po odpowiedniej ilości iteracji otrzymany wynik jest bardzo precyzyjny. Metoda Gaussa-Seidela otrzymuje precyzyjny wynik w o wiele mniejszej liczbie iteracji.</w:t>
-      </w:r>
-    </w:p>
-    <w:p>
-      <w:pPr>
+        <w:lastRenderedPageBreak/>
+        <w:t xml:space="preserve">Na </w:t>
+      </w:r>
+      <w:r>
         <w:rPr>
           <w:rFonts w:eastAsiaTheme="minorEastAsia"/>
           <w:lang w:val="pl-PL"/>
         </w:rPr>
+        <w:t xml:space="preserve">otrzymanych </w:t>
+      </w:r>
+      <w:r>
+        <w:rPr>
+          <w:rFonts w:eastAsiaTheme="minorEastAsia"/>
+          <w:lang w:val="pl-PL"/>
+        </w:rPr>
+        <w:t>wykresach widać</w:t>
+      </w:r>
+      <w:r>
+        <w:rPr>
+          <w:rFonts w:eastAsiaTheme="minorEastAsia"/>
+          <w:lang w:val="pl-PL"/>
+        </w:rPr>
+        <w:t xml:space="preserve"> również</w:t>
+      </w:r>
+      <w:r>
+        <w:rPr>
+          <w:rFonts w:eastAsiaTheme="minorEastAsia"/>
+          <w:lang w:val="pl-PL"/>
+        </w:rPr>
+        <w:t>, że niezależnie od wybranego wektora startowego, po odpowiedniej ilości iteracji otrzymany wynik jest bardzo precyzyjny. Metoda Gaussa-Seidela otrzymuje precyzyjny wynik w o wiele mniejszej liczbie iteracji.</w:t>
+      </w:r>
+    </w:p>
+    <w:p>
+      <w:pPr>
+        <w:rPr>
+          <w:rFonts w:eastAsiaTheme="minorEastAsia"/>
+          <w:lang w:val="pl-PL"/>
+        </w:rPr>
       </w:pPr>
     </w:p>
     <w:sectPr>
-      <w:headerReference w:type="default" r:id="rId8"/>
+      <w:headerReference w:type="default" r:id="rId11"/>
       <w:pgSz w:w="11906" w:h="16838"/>
       <w:pgMar w:top="1440" w:right="1440" w:bottom="1440" w:left="1440" w:header="708" w:footer="708" w:gutter="0"/>
       <w:cols w:space="708"/>

</xml_diff>